<commit_message>
Updated Organization for some files to make it more clear and less messy. Created coding challenge 6
</commit_message>
<xml_diff>
--- a/CodingChallenge_5/Temple_CodingChallenge5.docx
+++ b/CodingChallenge_5/Temple_CodingChallenge5.docx
@@ -1856,18 +1856,48 @@
       </w:pPr>
       <w:r>
         <w:rPr>
+          <w:rStyle w:val="NormalTok"/>
+        </w:rPr>
+        <w:t xml:space="preserve">alpha_average2</w:t>
+      </w:r>
+      <w:r>
+        <w:rPr>
+          <w:rStyle w:val="SpecialCharTok"/>
+        </w:rPr>
+        <w:t xml:space="preserve">%&gt;%</w:t>
+      </w:r>
+      <w:r>
+        <w:rPr>
+          <w:rStyle w:val="NormalTok"/>
+        </w:rPr>
+        <w:t xml:space="preserve"> </w:t>
+      </w:r>
+      <w:r>
+        <w:rPr>
           <w:rStyle w:val="CommentTok"/>
         </w:rPr>
-        <w:t xml:space="preserve">#still need to remove background!!!</w:t>
-      </w:r>
-      <w:r>
-        <w:br/>
-      </w:r>
-      <w:r>
-        <w:rPr>
-          <w:rStyle w:val="NormalTok"/>
-        </w:rPr>
-        <w:t xml:space="preserve">alpha_average2</w:t>
+        <w:t xml:space="preserve">#part 6a</w:t>
+      </w:r>
+      <w:r>
+        <w:br/>
+      </w:r>
+      <w:r>
+        <w:rPr>
+          <w:rStyle w:val="NormalTok"/>
+        </w:rPr>
+        <w:t xml:space="preserve">  </w:t>
+      </w:r>
+      <w:r>
+        <w:rPr>
+          <w:rStyle w:val="FunctionTok"/>
+        </w:rPr>
+        <w:t xml:space="preserve">select</w:t>
+      </w:r>
+      <w:r>
+        <w:rPr>
+          <w:rStyle w:val="NormalTok"/>
+        </w:rPr>
+        <w:t xml:space="preserve">(Time_Point,diff.cotton.even, diff.soybean.even)</w:t>
       </w:r>
       <w:r>
         <w:rPr>
@@ -1885,7 +1915,7 @@
         <w:rPr>
           <w:rStyle w:val="CommentTok"/>
         </w:rPr>
-        <w:t xml:space="preserve">#part 6a</w:t>
+        <w:t xml:space="preserve">#6b</w:t>
       </w:r>
       <w:r>
         <w:br/>
@@ -1900,13 +1930,49 @@
         <w:rPr>
           <w:rStyle w:val="FunctionTok"/>
         </w:rPr>
-        <w:t xml:space="preserve">select</w:t>
-      </w:r>
-      <w:r>
-        <w:rPr>
-          <w:rStyle w:val="NormalTok"/>
-        </w:rPr>
-        <w:t xml:space="preserve">(Time_Point,diff.cotton.even, diff.soybean.even)</w:t>
+        <w:t xml:space="preserve">pivot_longer</w:t>
+      </w:r>
+      <w:r>
+        <w:rPr>
+          <w:rStyle w:val="NormalTok"/>
+        </w:rPr>
+        <w:t xml:space="preserve">(</w:t>
+      </w:r>
+      <w:r>
+        <w:rPr>
+          <w:rStyle w:val="FunctionTok"/>
+        </w:rPr>
+        <w:t xml:space="preserve">c</w:t>
+      </w:r>
+      <w:r>
+        <w:rPr>
+          <w:rStyle w:val="NormalTok"/>
+        </w:rPr>
+        <w:t xml:space="preserve">(diff.cotton.even, diff.soybean.even), </w:t>
+      </w:r>
+      <w:r>
+        <w:rPr>
+          <w:rStyle w:val="AttributeTok"/>
+        </w:rPr>
+        <w:t xml:space="preserve">names_to =</w:t>
+      </w:r>
+      <w:r>
+        <w:rPr>
+          <w:rStyle w:val="NormalTok"/>
+        </w:rPr>
+        <w:t xml:space="preserve"> </w:t>
+      </w:r>
+      <w:r>
+        <w:rPr>
+          <w:rStyle w:val="StringTok"/>
+        </w:rPr>
+        <w:t xml:space="preserve">"diff"</w:t>
+      </w:r>
+      <w:r>
+        <w:rPr>
+          <w:rStyle w:val="NormalTok"/>
+        </w:rPr>
+        <w:t xml:space="preserve">)</w:t>
       </w:r>
       <w:r>
         <w:rPr>
@@ -1916,15 +1982,9 @@
       </w:r>
       <w:r>
         <w:rPr>
-          <w:rStyle w:val="NormalTok"/>
-        </w:rPr>
-        <w:t xml:space="preserve"> </w:t>
-      </w:r>
-      <w:r>
-        <w:rPr>
           <w:rStyle w:val="CommentTok"/>
         </w:rPr>
-        <w:t xml:space="preserve">#6b</w:t>
+        <w:t xml:space="preserve">#6c</w:t>
       </w:r>
       <w:r>
         <w:br/>
@@ -1939,7 +1999,19 @@
         <w:rPr>
           <w:rStyle w:val="FunctionTok"/>
         </w:rPr>
-        <w:t xml:space="preserve">pivot_longer</w:t>
+        <w:t xml:space="preserve">ggplot</w:t>
+      </w:r>
+      <w:r>
+        <w:rPr>
+          <w:rStyle w:val="NormalTok"/>
+        </w:rPr>
+        <w:t xml:space="preserve">( </w:t>
+      </w:r>
+      <w:r>
+        <w:rPr>
+          <w:rStyle w:val="FunctionTok"/>
+        </w:rPr>
+        <w:t xml:space="preserve">aes</w:t>
       </w:r>
       <w:r>
         <w:rPr>
@@ -1949,237 +2021,228 @@
       </w:r>
       <w:r>
         <w:rPr>
+          <w:rStyle w:val="AttributeTok"/>
+        </w:rPr>
+        <w:t xml:space="preserve">x =</w:t>
+      </w:r>
+      <w:r>
+        <w:rPr>
+          <w:rStyle w:val="NormalTok"/>
+        </w:rPr>
+        <w:t xml:space="preserve"> Time_Point, </w:t>
+      </w:r>
+      <w:r>
+        <w:rPr>
+          <w:rStyle w:val="AttributeTok"/>
+        </w:rPr>
+        <w:t xml:space="preserve">y =</w:t>
+      </w:r>
+      <w:r>
+        <w:rPr>
+          <w:rStyle w:val="NormalTok"/>
+        </w:rPr>
+        <w:t xml:space="preserve"> value, </w:t>
+      </w:r>
+      <w:r>
+        <w:rPr>
+          <w:rStyle w:val="AttributeTok"/>
+        </w:rPr>
+        <w:t xml:space="preserve">color =</w:t>
+      </w:r>
+      <w:r>
+        <w:rPr>
+          <w:rStyle w:val="NormalTok"/>
+        </w:rPr>
+        <w:t xml:space="preserve"> diff, </w:t>
+      </w:r>
+      <w:r>
+        <w:rPr>
+          <w:rStyle w:val="AttributeTok"/>
+        </w:rPr>
+        <w:t xml:space="preserve">group =</w:t>
+      </w:r>
+      <w:r>
+        <w:rPr>
+          <w:rStyle w:val="NormalTok"/>
+        </w:rPr>
+        <w:t xml:space="preserve"> diff))</w:t>
+      </w:r>
+      <w:r>
+        <w:rPr>
+          <w:rStyle w:val="SpecialCharTok"/>
+        </w:rPr>
+        <w:t xml:space="preserve">+</w:t>
+      </w:r>
+      <w:r>
+        <w:br/>
+      </w:r>
+      <w:r>
+        <w:rPr>
+          <w:rStyle w:val="NormalTok"/>
+        </w:rPr>
+        <w:t xml:space="preserve">  </w:t>
+      </w:r>
+      <w:r>
+        <w:rPr>
           <w:rStyle w:val="FunctionTok"/>
         </w:rPr>
-        <w:t xml:space="preserve">c</w:t>
-      </w:r>
-      <w:r>
-        <w:rPr>
-          <w:rStyle w:val="NormalTok"/>
-        </w:rPr>
-        <w:t xml:space="preserve">(diff.cotton.even, diff.soybean.even), </w:t>
+        <w:t xml:space="preserve">geom_line</w:t>
+      </w:r>
+      <w:r>
+        <w:rPr>
+          <w:rStyle w:val="NormalTok"/>
+        </w:rPr>
+        <w:t xml:space="preserve">()</w:t>
+      </w:r>
+      <w:r>
+        <w:rPr>
+          <w:rStyle w:val="SpecialCharTok"/>
+        </w:rPr>
+        <w:t xml:space="preserve">+</w:t>
+      </w:r>
+      <w:r>
+        <w:br/>
+      </w:r>
+      <w:r>
+        <w:rPr>
+          <w:rStyle w:val="NormalTok"/>
+        </w:rPr>
+        <w:t xml:space="preserve">  </w:t>
+      </w:r>
+      <w:r>
+        <w:rPr>
+          <w:rStyle w:val="FunctionTok"/>
+        </w:rPr>
+        <w:t xml:space="preserve">xlab</w:t>
+      </w:r>
+      <w:r>
+        <w:rPr>
+          <w:rStyle w:val="NormalTok"/>
+        </w:rPr>
+        <w:t xml:space="preserve">(</w:t>
+      </w:r>
+      <w:r>
+        <w:rPr>
+          <w:rStyle w:val="StringTok"/>
+        </w:rPr>
+        <w:t xml:space="preserve">"Time (hrs)"</w:t>
+      </w:r>
+      <w:r>
+        <w:rPr>
+          <w:rStyle w:val="NormalTok"/>
+        </w:rPr>
+        <w:t xml:space="preserve">)</w:t>
+      </w:r>
+      <w:r>
+        <w:rPr>
+          <w:rStyle w:val="SpecialCharTok"/>
+        </w:rPr>
+        <w:t xml:space="preserve">+</w:t>
+      </w:r>
+      <w:r>
+        <w:br/>
+      </w:r>
+      <w:r>
+        <w:rPr>
+          <w:rStyle w:val="NormalTok"/>
+        </w:rPr>
+        <w:t xml:space="preserve">  </w:t>
+      </w:r>
+      <w:r>
+        <w:rPr>
+          <w:rStyle w:val="FunctionTok"/>
+        </w:rPr>
+        <w:t xml:space="preserve">ylab</w:t>
+      </w:r>
+      <w:r>
+        <w:rPr>
+          <w:rStyle w:val="NormalTok"/>
+        </w:rPr>
+        <w:t xml:space="preserve"> (</w:t>
+      </w:r>
+      <w:r>
+        <w:rPr>
+          <w:rStyle w:val="StringTok"/>
+        </w:rPr>
+        <w:t xml:space="preserve">"Difference from soil in Pielou's evenness"</w:t>
+      </w:r>
+      <w:r>
+        <w:rPr>
+          <w:rStyle w:val="NormalTok"/>
+        </w:rPr>
+        <w:t xml:space="preserve">)</w:t>
+      </w:r>
+      <w:r>
+        <w:rPr>
+          <w:rStyle w:val="SpecialCharTok"/>
+        </w:rPr>
+        <w:t xml:space="preserve">+</w:t>
+      </w:r>
+      <w:r>
+        <w:br/>
+      </w:r>
+      <w:r>
+        <w:rPr>
+          <w:rStyle w:val="NormalTok"/>
+        </w:rPr>
+        <w:t xml:space="preserve">  </w:t>
+      </w:r>
+      <w:r>
+        <w:rPr>
+          <w:rStyle w:val="FunctionTok"/>
+        </w:rPr>
+        <w:t xml:space="preserve">theme_classic</w:t>
+      </w:r>
+      <w:r>
+        <w:rPr>
+          <w:rStyle w:val="NormalTok"/>
+        </w:rPr>
+        <w:t xml:space="preserve">()</w:t>
+      </w:r>
+      <w:r>
+        <w:rPr>
+          <w:rStyle w:val="SpecialCharTok"/>
+        </w:rPr>
+        <w:t xml:space="preserve">+</w:t>
+      </w:r>
+      <w:r>
+        <w:br/>
+      </w:r>
+      <w:r>
+        <w:rPr>
+          <w:rStyle w:val="NormalTok"/>
+        </w:rPr>
+        <w:t xml:space="preserve">  </w:t>
+      </w:r>
+      <w:r>
+        <w:rPr>
+          <w:rStyle w:val="FunctionTok"/>
+        </w:rPr>
+        <w:t xml:space="preserve">theme</w:t>
+      </w:r>
+      <w:r>
+        <w:rPr>
+          <w:rStyle w:val="NormalTok"/>
+        </w:rPr>
+        <w:t xml:space="preserve">(</w:t>
       </w:r>
       <w:r>
         <w:rPr>
           <w:rStyle w:val="AttributeTok"/>
         </w:rPr>
-        <w:t xml:space="preserve">names_to =</w:t>
-      </w:r>
-      <w:r>
-        <w:rPr>
-          <w:rStyle w:val="NormalTok"/>
-        </w:rPr>
-        <w:t xml:space="preserve"> </w:t>
-      </w:r>
-      <w:r>
-        <w:rPr>
-          <w:rStyle w:val="StringTok"/>
-        </w:rPr>
-        <w:t xml:space="preserve">"diff"</w:t>
-      </w:r>
-      <w:r>
-        <w:rPr>
-          <w:rStyle w:val="NormalTok"/>
-        </w:rPr>
-        <w:t xml:space="preserve">)</w:t>
-      </w:r>
-      <w:r>
-        <w:rPr>
-          <w:rStyle w:val="SpecialCharTok"/>
-        </w:rPr>
-        <w:t xml:space="preserve">%&gt;%</w:t>
-      </w:r>
-      <w:r>
-        <w:rPr>
-          <w:rStyle w:val="CommentTok"/>
-        </w:rPr>
-        <w:t xml:space="preserve">#6c</w:t>
-      </w:r>
-      <w:r>
-        <w:br/>
-      </w:r>
-      <w:r>
-        <w:rPr>
-          <w:rStyle w:val="NormalTok"/>
-        </w:rPr>
-        <w:t xml:space="preserve">  </w:t>
+        <w:t xml:space="preserve">strip.background=</w:t>
       </w:r>
       <w:r>
         <w:rPr>
           <w:rStyle w:val="FunctionTok"/>
         </w:rPr>
-        <w:t xml:space="preserve">ggplot</w:t>
-      </w:r>
-      <w:r>
-        <w:rPr>
-          <w:rStyle w:val="NormalTok"/>
-        </w:rPr>
-        <w:t xml:space="preserve">( </w:t>
-      </w:r>
-      <w:r>
-        <w:rPr>
-          <w:rStyle w:val="FunctionTok"/>
-        </w:rPr>
-        <w:t xml:space="preserve">aes</w:t>
-      </w:r>
-      <w:r>
-        <w:rPr>
-          <w:rStyle w:val="NormalTok"/>
-        </w:rPr>
-        <w:t xml:space="preserve">(</w:t>
-      </w:r>
-      <w:r>
-        <w:rPr>
-          <w:rStyle w:val="AttributeTok"/>
-        </w:rPr>
-        <w:t xml:space="preserve">x =</w:t>
-      </w:r>
-      <w:r>
-        <w:rPr>
-          <w:rStyle w:val="NormalTok"/>
-        </w:rPr>
-        <w:t xml:space="preserve"> Time_Point, </w:t>
-      </w:r>
-      <w:r>
-        <w:rPr>
-          <w:rStyle w:val="AttributeTok"/>
-        </w:rPr>
-        <w:t xml:space="preserve">y =</w:t>
-      </w:r>
-      <w:r>
-        <w:rPr>
-          <w:rStyle w:val="NormalTok"/>
-        </w:rPr>
-        <w:t xml:space="preserve"> value, </w:t>
-      </w:r>
-      <w:r>
-        <w:rPr>
-          <w:rStyle w:val="AttributeTok"/>
-        </w:rPr>
-        <w:t xml:space="preserve">color =</w:t>
-      </w:r>
-      <w:r>
-        <w:rPr>
-          <w:rStyle w:val="NormalTok"/>
-        </w:rPr>
-        <w:t xml:space="preserve"> diff, </w:t>
-      </w:r>
-      <w:r>
-        <w:rPr>
-          <w:rStyle w:val="AttributeTok"/>
-        </w:rPr>
-        <w:t xml:space="preserve">group =</w:t>
-      </w:r>
-      <w:r>
-        <w:rPr>
-          <w:rStyle w:val="NormalTok"/>
-        </w:rPr>
-        <w:t xml:space="preserve"> diff))</w:t>
-      </w:r>
-      <w:r>
-        <w:rPr>
-          <w:rStyle w:val="SpecialCharTok"/>
-        </w:rPr>
-        <w:t xml:space="preserve">+</w:t>
-      </w:r>
-      <w:r>
-        <w:br/>
-      </w:r>
-      <w:r>
-        <w:rPr>
-          <w:rStyle w:val="NormalTok"/>
-        </w:rPr>
-        <w:t xml:space="preserve">  </w:t>
-      </w:r>
-      <w:r>
-        <w:rPr>
-          <w:rStyle w:val="FunctionTok"/>
-        </w:rPr>
-        <w:t xml:space="preserve">geom_line</w:t>
-      </w:r>
-      <w:r>
-        <w:rPr>
-          <w:rStyle w:val="NormalTok"/>
-        </w:rPr>
-        <w:t xml:space="preserve">()</w:t>
-      </w:r>
-      <w:r>
-        <w:rPr>
-          <w:rStyle w:val="SpecialCharTok"/>
-        </w:rPr>
-        <w:t xml:space="preserve">+</w:t>
-      </w:r>
-      <w:r>
-        <w:br/>
-      </w:r>
-      <w:r>
-        <w:rPr>
-          <w:rStyle w:val="NormalTok"/>
-        </w:rPr>
-        <w:t xml:space="preserve">  </w:t>
-      </w:r>
-      <w:r>
-        <w:rPr>
-          <w:rStyle w:val="FunctionTok"/>
-        </w:rPr>
-        <w:t xml:space="preserve">xlab</w:t>
-      </w:r>
-      <w:r>
-        <w:rPr>
-          <w:rStyle w:val="NormalTok"/>
-        </w:rPr>
-        <w:t xml:space="preserve">(</w:t>
-      </w:r>
-      <w:r>
-        <w:rPr>
-          <w:rStyle w:val="StringTok"/>
-        </w:rPr>
-        <w:t xml:space="preserve">"Time (hrs)"</w:t>
-      </w:r>
-      <w:r>
-        <w:rPr>
-          <w:rStyle w:val="NormalTok"/>
-        </w:rPr>
-        <w:t xml:space="preserve">)</w:t>
-      </w:r>
-      <w:r>
-        <w:rPr>
-          <w:rStyle w:val="SpecialCharTok"/>
-        </w:rPr>
-        <w:t xml:space="preserve">+</w:t>
-      </w:r>
-      <w:r>
-        <w:br/>
-      </w:r>
-      <w:r>
-        <w:rPr>
-          <w:rStyle w:val="NormalTok"/>
-        </w:rPr>
-        <w:t xml:space="preserve">  </w:t>
-      </w:r>
-      <w:r>
-        <w:rPr>
-          <w:rStyle w:val="FunctionTok"/>
-        </w:rPr>
-        <w:t xml:space="preserve">ylab</w:t>
-      </w:r>
-      <w:r>
-        <w:rPr>
-          <w:rStyle w:val="NormalTok"/>
-        </w:rPr>
-        <w:t xml:space="preserve"> (</w:t>
-      </w:r>
-      <w:r>
-        <w:rPr>
-          <w:rStyle w:val="StringTok"/>
-        </w:rPr>
-        <w:t xml:space="preserve">"Difference from soil in Pielou's evenness"</w:t>
-      </w:r>
-      <w:r>
-        <w:rPr>
-          <w:rStyle w:val="NormalTok"/>
-        </w:rPr>
-        <w:t xml:space="preserve">)</w:t>
+        <w:t xml:space="preserve">element_blank</w:t>
+      </w:r>
+      <w:r>
+        <w:rPr>
+          <w:rStyle w:val="NormalTok"/>
+        </w:rPr>
+        <w:t xml:space="preserve">())</w:t>
       </w:r>
     </w:p>
     <w:p>

</xml_diff>